<commit_message>
revised chapter 2 in response a comment in chapter 4.
</commit_message>
<xml_diff>
--- a/manuscript/chapter02/MVC2iA_CH_02.docx
+++ b/manuscript/chapter02/MVC2iA_CH_02.docx
@@ -182,6 +182,9 @@
     </w:p>
     <w:p>
       <w:r>
+        <w:rPr>
+          <w:noProof/>
+        </w:rPr>
         <w:lastRenderedPageBreak/>
         <w:drawing>
           <wp:inline distT="0" distB="0" distL="0" distR="0">
@@ -1116,6 +1119,9 @@
     </w:p>
     <w:p>
       <w:r>
+        <w:rPr>
+          <w:noProof/>
+        </w:rPr>
         <w:lastRenderedPageBreak/>
         <w:drawing>
           <wp:inline distT="0" distB="0" distL="0" distR="0">
@@ -1976,6 +1982,9 @@
     </w:p>
     <w:p>
       <w:r>
+        <w:rPr>
+          <w:noProof/>
+        </w:rPr>
         <w:lastRenderedPageBreak/>
         <w:drawing>
           <wp:inline distT="0" distB="0" distL="0" distR="0">
@@ -2488,7 +2497,19 @@
         <w:t>n</w:t>
       </w:r>
       <w:r>
-        <w:t>.  Refactoring, renaming, adding fields and changing behaviors is returned to the world of programming.  Freed from the shackles of the designer and a constant effort to maintain consistency across a myriad of magic strings that may or may not make sense, developers can focus on one thing at a time.  The model is the axis of power in Model-View-Controller.</w:t>
+        <w:t>.  Refactoring, renaming, adding fields and changing behaviors is returned to the world of programming.  Freed from the shackles of the designer and a constant effort to maintain consistency across a myriad of magic strings that may or may not make sense, developers can focus on one thing at a time.  The model</w:t>
+      </w:r>
+      <w:r>
+        <w:t xml:space="preserve"> </w:t>
+      </w:r>
+      <w:r>
+        <w:t>is</w:t>
+      </w:r>
+      <w:r>
+        <w:t xml:space="preserve"> at the core of </w:t>
+      </w:r>
+      <w:r>
+        <w:t>Model-View-Controller.</w:t>
       </w:r>
     </w:p>
     <w:p>
@@ -2533,7 +2554,13 @@
         <w:t xml:space="preserve">hapter 8.  </w:t>
       </w:r>
       <w:r>
-        <w:t xml:space="preserve">Armed with knowledge of the M in MVC, you are now ready to move on to </w:t>
+        <w:t>Armed with knowledge of the M</w:t>
+      </w:r>
+      <w:r>
+        <w:t xml:space="preserve"> in MVC, you are now ready to m</w:t>
+      </w:r>
+      <w:r>
+        <w:t xml:space="preserve">ve on to </w:t>
       </w:r>
       <w:r>
         <w:t>Chapter 3</w:t>
@@ -3035,7 +3062,7 @@
         <w:rPr>
           <w:noProof/>
         </w:rPr>
-        <w:t>2/6/2010</w:t>
+        <w:t>2/8/2010</w:t>
       </w:r>
     </w:fldSimple>
   </w:p>
@@ -3061,7 +3088,7 @@
         <w:rPr>
           <w:noProof/>
         </w:rPr>
-        <w:t>2/6/2010</w:t>
+        <w:t>2/8/2010</w:t>
       </w:r>
     </w:fldSimple>
     <w:r>

</xml_diff>

<commit_message>
accepted changes for chapter 2's technical edit
</commit_message>
<xml_diff>
--- a/manuscript/chapter02/MVC2iA_CH_02.docx
+++ b/manuscript/chapter02/MVC2iA_CH_02.docx
@@ -78,15 +78,36 @@
         <w:t xml:space="preserve">ot necessarily something physical, but something real: </w:t>
       </w:r>
       <w:commentRangeStart w:id="0"/>
-      <w:r>
-        <w:t>a concept or a business</w:t>
+      <w:commentRangeStart w:id="1"/>
+      <w:r>
+        <w:t xml:space="preserve">a </w:t>
+      </w:r>
+      <w:del w:id="2" w:author="Jeffrey" w:date="2010-03-07T21:54:00Z">
+        <w:r>
+          <w:delText xml:space="preserve">concept or a </w:delText>
+        </w:r>
+      </w:del>
+      <w:r>
+        <w:t>business</w:t>
       </w:r>
       <w:commentRangeEnd w:id="0"/>
       <w:r>
         <w:commentReference w:id="0"/>
       </w:r>
-      <w:r>
-        <w:t xml:space="preserve"> or an API that's difficult to work with.</w:t>
+      <w:commentRangeEnd w:id="1"/>
+      <w:r>
+        <w:commentReference w:id="1"/>
+      </w:r>
+      <w:r>
+        <w:t xml:space="preserve"> </w:t>
+      </w:r>
+      <w:ins w:id="3" w:author="Jeffrey" w:date="2010-03-07T21:54:00Z">
+        <w:r>
+          <w:t xml:space="preserve">concept </w:t>
+        </w:r>
+      </w:ins>
+      <w:r>
+        <w:t>or an API that's difficult to work with.</w:t>
       </w:r>
     </w:p>
     <w:p>
@@ -102,15 +123,35 @@
         <w:pStyle w:val="Body"/>
       </w:pPr>
       <w:r>
-        <w:t xml:space="preserve">When working with a UI framework like ASP.NET MVC </w:t>
-      </w:r>
-      <w:commentRangeStart w:id="1"/>
-      <w:r>
-        <w:t>the meaningful thing we have, the complex problem we manage, is the UI</w:t>
-      </w:r>
-      <w:commentRangeEnd w:id="1"/>
-      <w:r>
-        <w:commentReference w:id="1"/>
+        <w:t>When working with a UI framework like ASP.NET MVC</w:t>
+      </w:r>
+      <w:ins w:id="4" w:author="Jeffrey" w:date="2010-03-07T21:55:00Z">
+        <w:r>
+          <w:t>,</w:t>
+        </w:r>
+      </w:ins>
+      <w:r>
+        <w:t xml:space="preserve"> </w:t>
+      </w:r>
+      <w:ins w:id="5" w:author="Jeffrey" w:date="2010-03-07T21:54:00Z">
+        <w:r>
+          <w:t>the UI is the complex problem that we manage</w:t>
+        </w:r>
+      </w:ins>
+      <w:commentRangeStart w:id="6"/>
+      <w:commentRangeStart w:id="7"/>
+      <w:del w:id="8" w:author="Jeffrey" w:date="2010-03-07T21:54:00Z">
+        <w:r>
+          <w:delText>the meaningful thing we have, the complex problem we manage, is the UI</w:delText>
+        </w:r>
+        <w:commentRangeEnd w:id="6"/>
+        <w:r>
+          <w:commentReference w:id="6"/>
+        </w:r>
+      </w:del>
+      <w:commentRangeEnd w:id="7"/>
+      <w:r>
+        <w:commentReference w:id="7"/>
       </w:r>
       <w:r>
         <w:t xml:space="preserve">.  It's the data in a window, a form submission from a user, the options in a select list.  </w:t>
@@ -157,7 +198,6 @@
       <w:r>
         <w:rPr>
           <w:noProof/>
-          <w:lang w:val="en-GB" w:eastAsia="en-GB"/>
         </w:rPr>
         <w:lastRenderedPageBreak/>
         <w:drawing>
@@ -386,15 +426,7 @@
         <w:pStyle w:val="Body1"/>
       </w:pPr>
       <w:r>
-        <w:t>Somewhere in our application we'll build this presentation model.  It may be hydrated</w:t>
-      </w:r>
-      <w:del w:id="2" w:author="JSkinner" w:date="2010-02-22T16:43:00Z">
-        <w:r>
-          <w:delText>ed</w:delText>
-        </w:r>
-      </w:del>
-      <w:r>
-        <w:t xml:space="preserve"> with the results of a simple database query, like a flat report.  Or it may be calculated and projected from another set of interesting data. It's common to have a class whose sole responsibility is to formulate the presentation model.  Doing the work of building a presentation model in application code is better than doing that work in the view.  The view is convoluted enough as it is, and focused on HTML and style.  A separate class that creates the presentation model can be easily tested, programmed and maintained.</w:t>
+        <w:t>Somewhere in our application we'll build this presentation model.  It may be hydrated with the results of a simple database query, like a flat report.  Or it may be calculated and projected from another set of interesting data. It's common to have a class whose sole responsibility is to formulate the presentation model.  Doing the work of building a presentation model in application code is better than doing that work in the view.  The view is convoluted enough as it is, and focused on HTML and style.  A separate class that creates the presentation model can be easily tested, programmed and maintained.</w:t>
       </w:r>
     </w:p>
     <w:p>
@@ -537,11 +569,9 @@
       <w:r>
         <w:t xml:space="preserve"> method, transfer</w:t>
       </w:r>
-      <w:ins w:id="3" w:author="JSkinner" w:date="2010-02-22T16:45:00Z">
-        <w:r>
-          <w:t>r</w:t>
-        </w:r>
-      </w:ins>
+      <w:r>
+        <w:t>r</w:t>
+      </w:r>
       <w:r>
         <w:t>ing them to the view</w:t>
       </w:r>
@@ -674,9 +704,6 @@
       <w:r>
         <w:rPr>
           <w:rStyle w:val="CodeinText"/>
-          <w:rPrChange w:id="4" w:author="JSkinner" w:date="2010-02-22T16:46:00Z">
-            <w:rPr/>
-          </w:rPrChange>
         </w:rPr>
         <w:t>Page</w:t>
       </w:r>
@@ -740,19 +767,12 @@
       <w:r>
         <w:t xml:space="preserve"> </w:t>
       </w:r>
-      <w:del w:id="5" w:author="JSkinner" w:date="2010-02-22T16:46:00Z">
-        <w:r>
-          <w:delText xml:space="preserve">tag </w:delText>
-        </w:r>
-      </w:del>
-      <w:ins w:id="6" w:author="JSkinner" w:date="2010-02-22T16:46:00Z">
-        <w:r>
-          <w:t>attribute</w:t>
-        </w:r>
-        <w:r>
-          <w:t xml:space="preserve"> </w:t>
-        </w:r>
-      </w:ins>
+      <w:r>
+        <w:t>attribute</w:t>
+      </w:r>
+      <w:r>
+        <w:t xml:space="preserve"> </w:t>
+      </w:r>
       <w:r>
         <w:t>in Listing 2.</w:t>
       </w:r>
@@ -853,11 +873,9 @@
       <w:r>
         <w:t xml:space="preserve">    </w:t>
       </w:r>
-      <w:ins w:id="7" w:author="JSkinner" w:date="2010-02-22T16:47:00Z">
-        <w:r>
-          <w:t xml:space="preserve">    </w:t>
-        </w:r>
-      </w:ins>
+      <w:r>
+        <w:t xml:space="preserve">    </w:t>
+      </w:r>
       <w:r>
         <w:t>&lt;th&gt;Most Recent Order Date&lt;/th&gt;</w:t>
       </w:r>
@@ -877,17 +895,26 @@
       <w:r>
         <w:t xml:space="preserve">    &lt;% foreach (var summary in </w:t>
       </w:r>
-      <w:commentRangeStart w:id="8"/>
+      <w:commentRangeStart w:id="9"/>
+      <w:commentRangeStart w:id="10"/>
       <w:r>
         <w:t>Model</w:t>
       </w:r>
-      <w:commentRangeEnd w:id="8"/>
+      <w:commentRangeEnd w:id="9"/>
       <w:r>
         <w:rPr>
           <w:rFonts w:ascii="Verdana" w:hAnsi="Verdana"/>
           <w:snapToGrid/>
         </w:rPr>
-        <w:commentReference w:id="8"/>
+        <w:commentReference w:id="9"/>
+      </w:r>
+      <w:commentRangeEnd w:id="10"/>
+      <w:r>
+        <w:rPr>
+          <w:rFonts w:ascii="Verdana" w:hAnsi="Verdana"/>
+          <w:snapToGrid/>
+        </w:rPr>
+        <w:commentReference w:id="10"/>
       </w:r>
       <w:r>
         <w:t xml:space="preserve">) { %&gt;                            </w:t>
@@ -1022,6 +1049,9 @@
     <w:p>
       <w:pPr>
         <w:pStyle w:val="CodeAnnotation"/>
+        <w:rPr>
+          <w:ins w:id="11" w:author="Jeffrey" w:date="2010-03-07T21:55:00Z"/>
+        </w:rPr>
       </w:pPr>
       <w:r>
         <w:t>#1 Model is IEnumeable&lt;CustomerSummary&gt;</w:t>
@@ -1031,6 +1061,25 @@
       <w:pPr>
         <w:pStyle w:val="CodeAnnotation"/>
       </w:pPr>
+      <w:ins w:id="12" w:author="Jeffrey" w:date="2010-03-07T21:55:00Z">
+        <w:r>
+          <w:t xml:space="preserve">#1 Model is a shortcut for </w:t>
+        </w:r>
+        <w:r>
+          <w:rPr>
+            <w:rStyle w:val="CodeinText"/>
+            <w:rPrChange w:id="13" w:author="Jeffrey" w:date="2010-03-07T21:56:00Z">
+              <w:rPr/>
+            </w:rPrChange>
+          </w:rPr>
+          <w:t>ViewData.Model</w:t>
+        </w:r>
+      </w:ins>
+    </w:p>
+    <w:p>
+      <w:pPr>
+        <w:pStyle w:val="CodeAnnotation"/>
+      </w:pPr>
       <w:r>
         <w:t>#2 Working with the model</w:t>
       </w:r>
@@ -1084,7 +1133,11 @@
         <w:t>Just like we crafted a presentation model to represent a display, we craft a model to represent the data coming into our application.</w:t>
       </w:r>
       <w:r>
-        <w:t xml:space="preserve">  And just like a strong presentation model made it easy to work with our data in the view, a strong input model makes it easy to work with user input in our application.  Instead of working with error-prone string keys and inspecting request values that hopefully match input element names, we can lev</w:t>
+        <w:t xml:space="preserve">  And just like a strong presentation model made it easy to work with our data in the view, a strong input model makes it easy to work with user input in our application.  Instead of working with error-prone string keys and </w:t>
+      </w:r>
+      <w:r>
+        <w:lastRenderedPageBreak/>
+        <w:t>inspecting request values that hopefully match input element names, we can lev</w:t>
       </w:r>
       <w:r>
         <w:t>er</w:t>
@@ -1097,9 +1150,7 @@
       <w:r>
         <w:rPr>
           <w:noProof/>
-          <w:lang w:val="en-GB" w:eastAsia="en-GB"/>
         </w:rPr>
-        <w:lastRenderedPageBreak/>
         <w:drawing>
           <wp:inline distT="0" distB="0" distL="0" distR="0">
             <wp:extent cx="4800600" cy="3855966"/>
@@ -1171,15 +1222,7 @@
         <w:t xml:space="preserve">This simple form </w:t>
       </w:r>
       <w:r>
-        <w:t>in Figure 2.2</w:t>
-      </w:r>
-      <w:del w:id="9" w:author="JSkinner" w:date="2010-02-22T16:51:00Z">
-        <w:r>
-          <w:delText>.</w:delText>
-        </w:r>
-      </w:del>
-      <w:r>
-        <w:t xml:space="preserve"> </w:t>
+        <w:t xml:space="preserve">in Figure 2.2 </w:t>
       </w:r>
       <w:r>
         <w:t xml:space="preserve">has two text boxes and a check box. </w:t>
@@ -1269,6 +1312,7 @@
         <w:pStyle w:val="CodeAnnotation"/>
       </w:pPr>
       <w:r>
+        <w:lastRenderedPageBreak/>
         <w:t>#2 Represents input in second textbox</w:t>
       </w:r>
     </w:p>
@@ -1285,7 +1329,6 @@
         <w:pStyle w:val="Body1"/>
       </w:pPr>
       <w:r>
-        <w:lastRenderedPageBreak/>
         <w:t xml:space="preserve">The input model </w:t>
       </w:r>
       <w:r>
@@ -1659,6 +1702,7 @@
         <w:pStyle w:val="SidebarHead"/>
       </w:pPr>
       <w:r>
+        <w:lastRenderedPageBreak/>
         <w:t>Lambda expressions aid in refactoring</w:t>
       </w:r>
       <w:r>
@@ -1676,7 +1720,6 @@
         <w:pStyle w:val="Sidebar"/>
       </w:pPr>
       <w:r>
-        <w:lastRenderedPageBreak/>
         <w:t>Don’t underestimate the value of lambda expressions in your views. These are compiled along with the rest of your code, so if you rename an action, for example, this code will break at compile time. Contrast this with code in your ASPX that references classes and methods with strings. You won’t find those errors until runtime. Having strongly typed view data references also aids in refactoring. Using a tool like JetBrains ReSharper</w:t>
       </w:r>
       <w:r>
@@ -1924,16 +1967,9 @@
       <w:r>
         <w:t xml:space="preserve">The end user can see a list of customer summaries, but they may also modify the status of the customer, checking the box </w:t>
       </w:r>
-      <w:del w:id="10" w:author="JSkinner" w:date="2010-02-22T16:57:00Z">
-        <w:r>
-          <w:delText xml:space="preserve">is </w:delText>
-        </w:r>
-      </w:del>
-      <w:ins w:id="11" w:author="JSkinner" w:date="2010-02-22T16:57:00Z">
-        <w:r>
-          <w:t xml:space="preserve">if </w:t>
-        </w:r>
-      </w:ins>
+      <w:r>
+        <w:t xml:space="preserve">if </w:t>
+      </w:r>
       <w:r>
         <w:t>the user should be activated.</w:t>
       </w:r>
@@ -1942,7 +1978,6 @@
       <w:r>
         <w:rPr>
           <w:noProof/>
-          <w:lang w:val="en-GB" w:eastAsia="en-GB"/>
         </w:rPr>
         <w:lastRenderedPageBreak/>
         <w:drawing>
@@ -2459,15 +2494,7 @@
         <w:t>Similar to how</w:t>
       </w:r>
       <w:r>
-        <w:t xml:space="preserve"> presentation models represent the user interface, </w:t>
-      </w:r>
-      <w:del w:id="12" w:author="JSkinner" w:date="2010-02-22T17:02:00Z">
-        <w:r>
-          <w:delText xml:space="preserve">  </w:delText>
-        </w:r>
-      </w:del>
-      <w:r>
-        <w:t>d</w:t>
+        <w:t xml:space="preserve"> presentation models represent the user interface, d</w:t>
       </w:r>
       <w:r>
         <w:t>omain models typically represent a part of a business</w:t>
@@ -2476,11 +2503,11 @@
         <w:t xml:space="preserve"> or conceptual problem</w:t>
       </w:r>
       <w:r>
-        <w:t xml:space="preserve">, </w:t>
+        <w:t xml:space="preserve">, and </w:t>
       </w:r>
       <w:r>
         <w:lastRenderedPageBreak/>
-        <w:t xml:space="preserve">and we cover the domain model in </w:t>
+        <w:t xml:space="preserve">we cover the domain model in </w:t>
       </w:r>
       <w:r>
         <w:t>C</w:t>
@@ -2494,11 +2521,9 @@
       <w:r>
         <w:t xml:space="preserve"> in MVC, you are now ready to m</w:t>
       </w:r>
-      <w:ins w:id="13" w:author="JSkinner" w:date="2010-02-22T17:02:00Z">
-        <w:r>
-          <w:t>o</w:t>
-        </w:r>
-      </w:ins>
+      <w:r>
+        <w:t>o</w:t>
+      </w:r>
       <w:r>
         <w:t xml:space="preserve">ve on to </w:t>
       </w:r>
@@ -2506,15 +2531,7 @@
         <w:t>Chapter 3</w:t>
       </w:r>
       <w:r>
-        <w:t xml:space="preserve"> </w:t>
-      </w:r>
-      <w:del w:id="14" w:author="JSkinner" w:date="2010-02-22T17:02:00Z">
-        <w:r>
-          <w:delText xml:space="preserve"> </w:delText>
-        </w:r>
-      </w:del>
-      <w:r>
-        <w:t>where</w:t>
+        <w:t xml:space="preserve"> where</w:t>
       </w:r>
       <w:r>
         <w:t xml:space="preserve"> we'll more closely examine MVC views</w:t>
@@ -2555,23 +2572,53 @@
       </w:r>
     </w:p>
   </w:comment>
-  <w:comment w:id="1" w:author="JSkinner" w:date="2010-02-22T16:38:00Z" w:initials="J">
+  <w:comment w:id="1" w:author="Jeffrey" w:date="2010-03-07T21:54:00Z" w:initials="J">
     <w:p>
       <w:r>
         <w:annotationRef/>
       </w:r>
       <w:r>
+        <w:t>yes</w:t>
+      </w:r>
+    </w:p>
+  </w:comment>
+  <w:comment w:id="6" w:author="JSkinner" w:date="2010-02-22T16:38:00Z" w:initials="J">
+    <w:p>
+      <w:r>
+        <w:annotationRef/>
+      </w:r>
+      <w:r>
         <w:t>I think this would read better as simply "the UI is the complex problem that we manage"</w:t>
       </w:r>
     </w:p>
   </w:comment>
-  <w:comment w:id="8" w:author="JSkinner" w:date="2010-02-22T19:48:00Z" w:initials="J">
+  <w:comment w:id="7" w:author="Jeffrey" w:date="2010-03-07T21:55:00Z" w:initials="J">
     <w:p>
       <w:r>
         <w:annotationRef/>
       </w:r>
       <w:r>
+        <w:t>done</w:t>
+      </w:r>
+    </w:p>
+  </w:comment>
+  <w:comment w:id="9" w:author="JSkinner" w:date="2010-02-22T19:48:00Z" w:initials="J">
+    <w:p>
+      <w:r>
+        <w:annotationRef/>
+      </w:r>
+      <w:r>
         <w:t>It might be worth explicitly mentioning that "Model" is a shortcut to "ViewData.Model"</w:t>
+      </w:r>
+    </w:p>
+  </w:comment>
+  <w:comment w:id="10" w:author="Jeffrey" w:date="2010-03-07T21:56:00Z" w:initials="J">
+    <w:p>
+      <w:r>
+        <w:annotationRef/>
+      </w:r>
+      <w:r>
+        <w:t>done</w:t>
       </w:r>
     </w:p>
   </w:comment>
@@ -2705,7 +2752,7 @@
         <w:rPr>
           <w:noProof/>
         </w:rPr>
-        <w:t>4</w:t>
+        <w:t>10</w:t>
       </w:r>
     </w:fldSimple>
     <w:r>
@@ -2734,22 +2781,12 @@
       <w:t xml:space="preserve">Last saved: </w:t>
     </w:r>
     <w:fldSimple w:instr=" SAVEDATE  \@ &quot;M/d/yyyy&quot;  \* MERGEFORMAT ">
-      <w:ins w:id="15" w:author="JSkinner" w:date="2010-02-22T19:47:00Z">
-        <w:r>
-          <w:rPr>
-            <w:noProof/>
-          </w:rPr>
-          <w:t>2/22/2010</w:t>
-        </w:r>
-      </w:ins>
-      <w:del w:id="16" w:author="JSkinner" w:date="2010-02-22T19:47:00Z">
-        <w:r>
-          <w:rPr>
-            <w:noProof/>
-          </w:rPr>
-          <w:delText>2/21/2010</w:delText>
-        </w:r>
-      </w:del>
+      <w:r>
+        <w:rPr>
+          <w:noProof/>
+        </w:rPr>
+        <w:t>2/22/2010</w:t>
+      </w:r>
     </w:fldSimple>
   </w:p>
 </w:hdr>
@@ -2770,22 +2807,12 @@
       <w:t xml:space="preserve">Last saved: </w:t>
     </w:r>
     <w:fldSimple w:instr=" SAVEDATE  \@ &quot;M/d/yyyy&quot;  \* MERGEFORMAT ">
-      <w:ins w:id="17" w:author="JSkinner" w:date="2010-02-22T19:47:00Z">
-        <w:r>
-          <w:rPr>
-            <w:noProof/>
-          </w:rPr>
-          <w:t>2/22/2010</w:t>
-        </w:r>
-      </w:ins>
-      <w:del w:id="18" w:author="JSkinner" w:date="2010-02-22T19:47:00Z">
-        <w:r>
-          <w:rPr>
-            <w:noProof/>
-          </w:rPr>
-          <w:delText>2/21/2010</w:delText>
-        </w:r>
-      </w:del>
+      <w:r>
+        <w:rPr>
+          <w:noProof/>
+        </w:rPr>
+        <w:t>2/22/2010</w:t>
+      </w:r>
     </w:fldSimple>
     <w:r>
       <w:tab/>
@@ -6843,7 +6870,7 @@
 </file>
 
 <file path=customXml/itemProps1.xml><?xml version="1.0" encoding="utf-8"?>
-<ds:datastoreItem xmlns:ds="http://schemas.openxmlformats.org/officeDocument/2006/customXml" ds:itemID="{8B8708BC-558F-42AF-9FA6-2112EEF50BE3}">
+<ds:datastoreItem xmlns:ds="http://schemas.openxmlformats.org/officeDocument/2006/customXml" ds:itemID="{F3A34851-E9CD-4E87-953B-0C109CF604AF}">
   <ds:schemaRefs>
     <ds:schemaRef ds:uri="http://schemas.openxmlformats.org/officeDocument/2006/bibliography"/>
   </ds:schemaRefs>

</xml_diff>